<commit_message>
Modificado archivo Tutorial Github.docx
</commit_message>
<xml_diff>
--- a/Tutorial Github.docx
+++ b/Tutorial Github.docx
@@ -30,6 +30,342 @@
         <w:rPr>
           <w:b/>
           <w:bCs/>
+        </w:rPr>
+      </w:r>
+    </w:p>
+    <w:p>
+      <w:pPr>
+        <w:pStyle w:val="Normal"/>
+        <w:jc w:val="both"/>
+        <w:rPr>
+          <w:b w:val="false"/>
+          <w:b w:val="false"/>
+          <w:bCs w:val="false"/>
+        </w:rPr>
+      </w:pPr>
+      <w:r>
+        <w:rPr>
+          <w:b w:val="false"/>
+          <w:bCs w:val="false"/>
+        </w:rPr>
+        <w:t xml:space="preserve">Soft =&gt; </w:t>
+      </w:r>
+    </w:p>
+    <w:p>
+      <w:pPr>
+        <w:pStyle w:val="Normal"/>
+        <w:jc w:val="both"/>
+        <w:rPr>
+          <w:b w:val="false"/>
+          <w:b w:val="false"/>
+          <w:bCs w:val="false"/>
+        </w:rPr>
+      </w:pPr>
+      <w:r>
+        <w:rPr>
+          <w:b w:val="false"/>
+          <w:bCs w:val="false"/>
+        </w:rPr>
+      </w:r>
+    </w:p>
+    <w:p>
+      <w:pPr>
+        <w:pStyle w:val="Normal"/>
+        <w:jc w:val="both"/>
+        <w:rPr>
+          <w:b w:val="false"/>
+          <w:b w:val="false"/>
+          <w:bCs w:val="false"/>
+        </w:rPr>
+      </w:pPr>
+      <w:r>
+        <w:rPr>
+          <w:b w:val="false"/>
+          <w:bCs w:val="false"/>
+        </w:rPr>
+        <w:t>"elimina" los commits posteriores al commit al que estas haciendo el reset,</w:t>
+      </w:r>
+    </w:p>
+    <w:p>
+      <w:pPr>
+        <w:pStyle w:val="Normal"/>
+        <w:jc w:val="both"/>
+        <w:rPr>
+          <w:b w:val="false"/>
+          <w:b w:val="false"/>
+          <w:bCs w:val="false"/>
+        </w:rPr>
+      </w:pPr>
+      <w:r>
+        <w:rPr>
+          <w:b w:val="false"/>
+          <w:bCs w:val="false"/>
+        </w:rPr>
+        <w:t>conserva los cambios en el stage area,</w:t>
+      </w:r>
+    </w:p>
+    <w:p>
+      <w:pPr>
+        <w:pStyle w:val="Normal"/>
+        <w:jc w:val="both"/>
+        <w:rPr>
+          <w:b w:val="false"/>
+          <w:b w:val="false"/>
+          <w:bCs w:val="false"/>
+        </w:rPr>
+      </w:pPr>
+      <w:r>
+        <w:rPr>
+          <w:b w:val="false"/>
+          <w:bCs w:val="false"/>
+        </w:rPr>
+        <w:t>conserva los cambios que tengas en tus archivos (working directory)</w:t>
+      </w:r>
+    </w:p>
+    <w:p>
+      <w:pPr>
+        <w:pStyle w:val="Normal"/>
+        <w:jc w:val="both"/>
+        <w:rPr>
+          <w:b w:val="false"/>
+          <w:b w:val="false"/>
+          <w:bCs w:val="false"/>
+        </w:rPr>
+      </w:pPr>
+      <w:r>
+        <w:rPr>
+          <w:b w:val="false"/>
+          <w:bCs w:val="false"/>
+        </w:rPr>
+        <w:t xml:space="preserve">Mixed =&gt; </w:t>
+      </w:r>
+    </w:p>
+    <w:p>
+      <w:pPr>
+        <w:pStyle w:val="Normal"/>
+        <w:jc w:val="both"/>
+        <w:rPr>
+          <w:b w:val="false"/>
+          <w:b w:val="false"/>
+          <w:bCs w:val="false"/>
+        </w:rPr>
+      </w:pPr>
+      <w:r>
+        <w:rPr>
+          <w:b w:val="false"/>
+          <w:bCs w:val="false"/>
+        </w:rPr>
+      </w:r>
+    </w:p>
+    <w:p>
+      <w:pPr>
+        <w:pStyle w:val="Normal"/>
+        <w:jc w:val="both"/>
+        <w:rPr>
+          <w:b w:val="false"/>
+          <w:b w:val="false"/>
+          <w:bCs w:val="false"/>
+        </w:rPr>
+      </w:pPr>
+      <w:r>
+        <w:rPr>
+          <w:b w:val="false"/>
+          <w:bCs w:val="false"/>
+        </w:rPr>
+        <w:t>“</w:t>
+      </w:r>
+      <w:r>
+        <w:rPr>
+          <w:b w:val="false"/>
+          <w:bCs w:val="false"/>
+        </w:rPr>
+        <w:t>elimina los commits posteriores al commit al que estas haciendo el reset”</w:t>
+      </w:r>
+    </w:p>
+    <w:p>
+      <w:pPr>
+        <w:pStyle w:val="Normal"/>
+        <w:jc w:val="both"/>
+        <w:rPr>
+          <w:b w:val="false"/>
+          <w:b w:val="false"/>
+          <w:bCs w:val="false"/>
+        </w:rPr>
+      </w:pPr>
+      <w:r>
+        <w:rPr>
+          <w:b w:val="false"/>
+          <w:bCs w:val="false"/>
+        </w:rPr>
+        <w:t>“</w:t>
+      </w:r>
+      <w:r>
+        <w:rPr>
+          <w:b w:val="false"/>
+          <w:bCs w:val="false"/>
+        </w:rPr>
+        <w:t>Deshace los cambios en el stage area”</w:t>
+      </w:r>
+    </w:p>
+    <w:p>
+      <w:pPr>
+        <w:pStyle w:val="Normal"/>
+        <w:jc w:val="both"/>
+        <w:rPr>
+          <w:b w:val="false"/>
+          <w:b w:val="false"/>
+          <w:bCs w:val="false"/>
+        </w:rPr>
+      </w:pPr>
+      <w:r>
+        <w:rPr>
+          <w:b w:val="false"/>
+          <w:bCs w:val="false"/>
+        </w:rPr>
+        <w:t>“</w:t>
+      </w:r>
+      <w:r>
+        <w:rPr>
+          <w:b w:val="false"/>
+          <w:bCs w:val="false"/>
+        </w:rPr>
+        <w:t>conserva los cambios que tengas en tus archivos (working directory)”</w:t>
+      </w:r>
+    </w:p>
+    <w:p>
+      <w:pPr>
+        <w:pStyle w:val="Normal"/>
+        <w:jc w:val="both"/>
+        <w:rPr>
+          <w:b w:val="false"/>
+          <w:b w:val="false"/>
+          <w:bCs w:val="false"/>
+        </w:rPr>
+      </w:pPr>
+      <w:r>
+        <w:rPr>
+          <w:b w:val="false"/>
+          <w:bCs w:val="false"/>
+        </w:rPr>
+        <w:t xml:space="preserve">Hard=&gt; </w:t>
+      </w:r>
+    </w:p>
+    <w:p>
+      <w:pPr>
+        <w:pStyle w:val="Normal"/>
+        <w:jc w:val="both"/>
+        <w:rPr>
+          <w:b w:val="false"/>
+          <w:b w:val="false"/>
+          <w:bCs w:val="false"/>
+        </w:rPr>
+      </w:pPr>
+      <w:r>
+        <w:rPr>
+          <w:b w:val="false"/>
+          <w:bCs w:val="false"/>
+        </w:rPr>
+      </w:r>
+    </w:p>
+    <w:p>
+      <w:pPr>
+        <w:pStyle w:val="Normal"/>
+        <w:jc w:val="both"/>
+        <w:rPr>
+          <w:b w:val="false"/>
+          <w:b w:val="false"/>
+          <w:bCs w:val="false"/>
+        </w:rPr>
+      </w:pPr>
+      <w:r>
+        <w:rPr>
+          <w:b w:val="false"/>
+          <w:bCs w:val="false"/>
+        </w:rPr>
+        <w:t>"elimina los commits posteriores al commit al que estas haciendo el reset”</w:t>
+      </w:r>
+    </w:p>
+    <w:p>
+      <w:pPr>
+        <w:pStyle w:val="Normal"/>
+        <w:jc w:val="both"/>
+        <w:rPr>
+          <w:b w:val="false"/>
+          <w:b w:val="false"/>
+          <w:bCs w:val="false"/>
+        </w:rPr>
+      </w:pPr>
+      <w:r>
+        <w:rPr>
+          <w:b w:val="false"/>
+          <w:bCs w:val="false"/>
+        </w:rPr>
+        <w:t>“</w:t>
+      </w:r>
+      <w:r>
+        <w:rPr>
+          <w:b w:val="false"/>
+          <w:bCs w:val="false"/>
+        </w:rPr>
+        <w:t>Deshace los cambios en el stage area”</w:t>
+      </w:r>
+    </w:p>
+    <w:p>
+      <w:pPr>
+        <w:pStyle w:val="Normal"/>
+        <w:jc w:val="both"/>
+        <w:rPr>
+          <w:b w:val="false"/>
+          <w:b w:val="false"/>
+          <w:bCs w:val="false"/>
+        </w:rPr>
+      </w:pPr>
+      <w:r>
+        <w:rPr>
+          <w:b w:val="false"/>
+          <w:bCs w:val="false"/>
+        </w:rPr>
+        <w:t>“</w:t>
+      </w:r>
+      <w:r>
+        <w:rPr>
+          <w:b w:val="false"/>
+          <w:bCs w:val="false"/>
+        </w:rPr>
+        <w:t>Deshace los cambios que tengas en tus archivos (working directory)”</w:t>
+      </w:r>
+    </w:p>
+    <w:p>
+      <w:pPr>
+        <w:pStyle w:val="Normal"/>
+        <w:jc w:val="both"/>
+        <w:rPr>
+          <w:b w:val="false"/>
+          <w:b w:val="false"/>
+          <w:bCs w:val="false"/>
+        </w:rPr>
+      </w:pPr>
+      <w:r>
+        <w:rPr>
+          <w:b w:val="false"/>
+          <w:bCs w:val="false"/>
+        </w:rPr>
+      </w:r>
+    </w:p>
+    <w:p>
+      <w:pPr>
+        <w:pStyle w:val="Normal"/>
+        <w:jc w:val="both"/>
+        <w:rPr>
+          <w:b w:val="false"/>
+          <w:b w:val="false"/>
+          <w:bCs w:val="false"/>
+        </w:rPr>
+      </w:pPr>
+      <w:r>
+        <w:rPr>
+          <w:b w:val="false"/>
+          <w:bCs w:val="false"/>
         </w:rPr>
       </w:r>
     </w:p>

</xml_diff>